<commit_message>
Add walkthrough GIF and update README for Memory Game
</commit_message>
<xml_diff>
--- a/Memory_Game_Walkthrough.docx
+++ b/Memory_Game_Walkthrough.docx
@@ -19,6 +19,114 @@
         </w:rPr>
         <w:t>Memory Game Project Walkthrough</w:t>
       </w:r>
+    </w:p>
+    <w:p>
+      <w:pPr>
+        <w:spacing w:line="480" w:lineRule="auto"/>
+        <w:rPr>
+          <w:rFonts w:ascii="Times New Roman" w:hAnsi="Times New Roman" w:cs="Times New Roman"/>
+          <w:b/>
+          <w:bCs/>
+          <w:sz w:val="24"/>
+          <w:szCs w:val="24"/>
+        </w:rPr>
+      </w:pPr>
+      <w:r>
+        <w:rPr>
+          <w:rFonts w:ascii="Segoe UI Emoji" w:hAnsi="Segoe UI Emoji" w:cs="Segoe UI Emoji"/>
+          <w:b/>
+          <w:bCs/>
+          <w:sz w:val="24"/>
+          <w:szCs w:val="24"/>
+        </w:rPr>
+        <w:t>⚠️</w:t>
+      </w:r>
+      <w:r>
+        <w:rPr>
+          <w:rFonts w:ascii="Times New Roman" w:hAnsi="Times New Roman" w:cs="Times New Roman"/>
+          <w:b/>
+          <w:bCs/>
+          <w:sz w:val="24"/>
+          <w:szCs w:val="24"/>
+        </w:rPr>
+        <w:t xml:space="preserve"> Note: Unfortunately, this is the only form of demonstration I can provide. I’ve been working exclusively on FIU library computers, which in </w:t>
+      </w:r>
+      <w:proofErr w:type="gramStart"/>
+      <w:r>
+        <w:rPr>
+          <w:rFonts w:ascii="Times New Roman" w:hAnsi="Times New Roman" w:cs="Times New Roman"/>
+          <w:b/>
+          <w:bCs/>
+          <w:sz w:val="24"/>
+          <w:szCs w:val="24"/>
+        </w:rPr>
+        <w:t>most of</w:t>
+      </w:r>
+      <w:proofErr w:type="gramEnd"/>
+      <w:r>
+        <w:rPr>
+          <w:rFonts w:ascii="Times New Roman" w:hAnsi="Times New Roman" w:cs="Times New Roman"/>
+          <w:b/>
+          <w:bCs/>
+          <w:sz w:val="24"/>
+          <w:szCs w:val="24"/>
+        </w:rPr>
+        <w:t xml:space="preserve"> cases and programs </w:t>
+      </w:r>
+      <w:proofErr w:type="gramStart"/>
+      <w:r>
+        <w:rPr>
+          <w:rFonts w:ascii="Times New Roman" w:hAnsi="Times New Roman" w:cs="Times New Roman"/>
+          <w:b/>
+          <w:bCs/>
+          <w:sz w:val="24"/>
+          <w:szCs w:val="24"/>
+        </w:rPr>
+        <w:t>failed</w:t>
+      </w:r>
+      <w:proofErr w:type="gramEnd"/>
+      <w:r>
+        <w:rPr>
+          <w:rFonts w:ascii="Times New Roman" w:hAnsi="Times New Roman" w:cs="Times New Roman"/>
+          <w:b/>
+          <w:bCs/>
+          <w:sz w:val="24"/>
+          <w:szCs w:val="24"/>
+        </w:rPr>
+        <w:t xml:space="preserve"> to run iOS simulators due to extremely outdated and underpowered hardware. Additionally, these machines do not allow the installation of third-party recording software such as OBS or screen capture tools. Because of these constraints, I was unable to create a proper walkthrough video.</w:t>
+      </w:r>
+    </w:p>
+    <w:p>
+      <w:pPr>
+        <w:spacing w:line="480" w:lineRule="auto"/>
+        <w:rPr>
+          <w:rFonts w:ascii="Times New Roman" w:hAnsi="Times New Roman" w:cs="Times New Roman"/>
+          <w:b/>
+          <w:bCs/>
+          <w:sz w:val="24"/>
+          <w:szCs w:val="24"/>
+        </w:rPr>
+      </w:pPr>
+      <w:r>
+        <w:rPr>
+          <w:rFonts w:ascii="Times New Roman" w:hAnsi="Times New Roman" w:cs="Times New Roman"/>
+          <w:b/>
+          <w:bCs/>
+          <w:sz w:val="24"/>
+          <w:szCs w:val="24"/>
+        </w:rPr>
+        <w:t>However, I have included screenshots along with detailed explanations of every part of the code I wrote myself, so reviewers can clearly understand the core functionality and logic behind the app.</w:t>
+      </w:r>
+    </w:p>
+    <w:p>
+      <w:pPr>
+        <w:spacing w:line="480" w:lineRule="auto"/>
+        <w:rPr>
+          <w:rFonts w:ascii="Times New Roman" w:hAnsi="Times New Roman" w:cs="Times New Roman"/>
+          <w:sz w:val="24"/>
+          <w:szCs w:val="24"/>
+        </w:rPr>
+      </w:pPr>
     </w:p>
     <w:p>
       <w:pPr>
@@ -55,7 +163,7 @@
           <w:szCs w:val="24"/>
         </w:rPr>
         <w:drawing>
-          <wp:inline distT="0" distB="0" distL="0" distR="0">
+          <wp:inline distT="0" distB="0" distL="0" distR="0" wp14:anchorId="502EDA0F" wp14:editId="30705A20">
             <wp:extent cx="4572000" cy="2571750"/>
             <wp:effectExtent l="0" t="0" r="0" b="0"/>
             <wp:docPr id="1" name="Picture 1"/>
@@ -136,7 +244,7 @@
           <w:szCs w:val="24"/>
         </w:rPr>
         <w:drawing>
-          <wp:inline distT="0" distB="0" distL="0" distR="0">
+          <wp:inline distT="0" distB="0" distL="0" distR="0" wp14:anchorId="613E4DF2" wp14:editId="2E413254">
             <wp:extent cx="4572000" cy="2571750"/>
             <wp:effectExtent l="0" t="0" r="0" b="0"/>
             <wp:docPr id="2" name="Picture 2"/>
@@ -217,7 +325,7 @@
           <w:szCs w:val="24"/>
         </w:rPr>
         <w:drawing>
-          <wp:inline distT="0" distB="0" distL="0" distR="0">
+          <wp:inline distT="0" distB="0" distL="0" distR="0" wp14:anchorId="16348C32" wp14:editId="78F31F2B">
             <wp:extent cx="4572000" cy="2571750"/>
             <wp:effectExtent l="0" t="0" r="0" b="0"/>
             <wp:docPr id="3" name="Picture 3"/>
@@ -297,9 +405,8 @@
           <w:sz w:val="24"/>
           <w:szCs w:val="24"/>
         </w:rPr>
-        <w:lastRenderedPageBreak/>
         <w:drawing>
-          <wp:inline distT="0" distB="0" distL="0" distR="0">
+          <wp:inline distT="0" distB="0" distL="0" distR="0" wp14:anchorId="21FFBFFD" wp14:editId="6B75210D">
             <wp:extent cx="4572000" cy="2571750"/>
             <wp:effectExtent l="0" t="0" r="0" b="0"/>
             <wp:docPr id="4" name="Picture 4"/>
@@ -379,8 +486,9 @@
           <w:sz w:val="24"/>
           <w:szCs w:val="24"/>
         </w:rPr>
+        <w:lastRenderedPageBreak/>
         <w:drawing>
-          <wp:inline distT="0" distB="0" distL="0" distR="0">
+          <wp:inline distT="0" distB="0" distL="0" distR="0" wp14:anchorId="0781EF41" wp14:editId="1EC44A16">
             <wp:extent cx="4572000" cy="2571750"/>
             <wp:effectExtent l="0" t="0" r="0" b="0"/>
             <wp:docPr id="5" name="Picture 5"/>
@@ -460,9 +568,8 @@
           <w:sz w:val="24"/>
           <w:szCs w:val="24"/>
         </w:rPr>
-        <w:lastRenderedPageBreak/>
         <w:drawing>
-          <wp:inline distT="0" distB="0" distL="0" distR="0">
+          <wp:inline distT="0" distB="0" distL="0" distR="0" wp14:anchorId="6B5AEDAE" wp14:editId="1A5D1530">
             <wp:extent cx="4572000" cy="2571750"/>
             <wp:effectExtent l="0" t="0" r="0" b="0"/>
             <wp:docPr id="6" name="Picture 6"/>
@@ -1314,7 +1421,6 @@
   <w:style w:type="character" w:default="1" w:styleId="DefaultParagraphFont">
     <w:name w:val="Default Paragraph Font"/>
     <w:uiPriority w:val="1"/>
-    <w:semiHidden/>
     <w:unhideWhenUsed/>
   </w:style>
   <w:style w:type="table" w:default="1" w:styleId="TableNormal">

</xml_diff>